<commit_message>
Gone through and compared the two documents (no missing sentences), aligned chapter formatting.
git-svn-id: https://gtsvn.uit.no/langtech/trunk/techdoc@141766 c7155fb1-f0a7-4240-a2fc-2600b6f42f90

Former-commit-id: 9fa91cb93d1e1ca6aa91a3d3af36dc9e713c8f48
</commit_message>
<xml_diff>
--- a/mt/smesmn/evalueren/3-2016/MTtext.docx
+++ b/mt/smesmn/evalueren/3-2016/MTtext.docx
@@ -75,11 +75,7 @@
     <w:p>
       <w:pPr>
         <w:pStyle w:val="Normal"/>
-        <w:rPr>
-          <w:rFonts w:ascii="Open Sans" w:hAnsi="Open Sans"/>
-          <w:sz w:val="28"/>
-          <w:szCs w:val="28"/>
-        </w:rPr>
+        <w:rPr/>
       </w:pPr>
       <w:r>
         <w:rPr>
@@ -88,6 +84,19 @@
           <w:szCs w:val="28"/>
         </w:rPr>
         <w:t>Pivdoelleešoddâdmist luándu kieđâvuššoo meccivalje cuvnii já párnááh jođettuvvojeh kunnijâttiđ já hoittáđ luándu nuuvt, et meccivalje kunnijâttoo. Meecihaldâttuv koordinistiđ riijkâvijđosii Eräkummit-haavâ (Pivdoelleefaddâreh) ruttâduvvoo pivdoelleetipšommáávsui peht.</w:t>
+      </w:r>
+    </w:p>
+    <w:p>
+      <w:pPr>
+        <w:pStyle w:val="Normal"/>
+        <w:rPr>
+          <w:rFonts w:ascii="Open Sans" w:hAnsi="Open Sans"/>
+          <w:sz w:val="28"/>
+          <w:szCs w:val="28"/>
+        </w:rPr>
+      </w:pPr>
+      <w:r>
+        <w:rPr/>
       </w:r>
     </w:p>
     <w:p>
@@ -146,11 +155,7 @@
     <w:p>
       <w:pPr>
         <w:pStyle w:val="Normal"/>
-        <w:rPr>
-          <w:rFonts w:ascii="Open Sans" w:hAnsi="Open Sans"/>
-          <w:sz w:val="28"/>
-          <w:szCs w:val="28"/>
-        </w:rPr>
+        <w:rPr/>
       </w:pPr>
       <w:r>
         <w:rPr>
@@ -159,6 +164,19 @@
           <w:szCs w:val="28"/>
         </w:rPr>
         <w:t>Toimâlij pargopáájái ääigi párnááh peesih uápásmuđ pivdoelleetipšomân, tävgipisoin pääččimân sehe kyeddilis luándu ávhástâlmân já jyehiulmuuvuoigâdvuođáid. Luándust liihâdmân párnááh pessii uápásmuđ Lemmee aalmuglâšmeccispeelâ peht.</w:t>
+      </w:r>
+    </w:p>
+    <w:p>
+      <w:pPr>
+        <w:pStyle w:val="Normal"/>
+        <w:rPr>
+          <w:rFonts w:ascii="Open Sans" w:hAnsi="Open Sans"/>
+          <w:sz w:val="28"/>
+          <w:szCs w:val="28"/>
+        </w:rPr>
+      </w:pPr>
+      <w:r>
+        <w:rPr/>
       </w:r>
     </w:p>
     <w:p>
@@ -287,11 +305,7 @@
     <w:p>
       <w:pPr>
         <w:pStyle w:val="Normal"/>
-        <w:rPr>
-          <w:rFonts w:ascii="Open Sans" w:hAnsi="Open Sans"/>
-          <w:sz w:val="28"/>
-          <w:szCs w:val="28"/>
-        </w:rPr>
+        <w:rPr/>
       </w:pPr>
       <w:r>
         <w:rPr>
@@ -317,7 +331,25 @@
           <w:sz w:val="28"/>
           <w:szCs w:val="28"/>
         </w:rPr>
-        <w:t>mielâst tävgipissoin pääččim lâi suottâsumos pargopáájá.  Puásuiperrust šoddâm Ailu (12) lii hárjánâm meecist jottee. Luándust juuttih puásuipargoin, kyelipivdo- já luommimreeisu. Ailu (12) lii meiddei uáinám luándust maaŋgâid elleid, poccui tiäđust-uv, mut meiddei riämnjái, soorvâi já kuobžâ-uv. - Luándust jotteeđ kalga kevttiđ jieijâs uáivi, huolâttiđ keevâtlijn aašijn, tegu tuulâ cokkiitmist, Ailu Näkkäläjärvi maainâš.</w:t>
+        <w:t xml:space="preserve">mielâst tävgipissoin pääččim lâi suottâsumos pargopáájá.  Puásuiperrust šoddâm Ailu (12) lii hárjánâm meecist jottee. Luándust juuttih puásuipargoin, kyelipivdo- já luommimreeisu. Ailu (12) lii meiddei uáinám luándust maaŋgâid elleid, poccui tiäđust-uv, mut meiddei riämnjái, soorvâi já kuobžâ-uv. </w:t>
+      </w:r>
+    </w:p>
+    <w:p>
+      <w:pPr>
+        <w:pStyle w:val="Normal"/>
+        <w:rPr>
+          <w:rFonts w:ascii="Open Sans" w:hAnsi="Open Sans"/>
+          <w:sz w:val="28"/>
+          <w:szCs w:val="28"/>
+        </w:rPr>
+      </w:pPr>
+      <w:r>
+        <w:rPr>
+          <w:rFonts w:ascii="Open Sans" w:hAnsi="Open Sans"/>
+          <w:sz w:val="28"/>
+          <w:szCs w:val="28"/>
+        </w:rPr>
+        <w:t>- Luándust jotteeđ kalga kevttiđ jieijâs uáivi, huolâttiđ keevâtlijn aašijn, tegu tuulâ cokkiitmist, Ailu Näkkäläjärvi maainâš.</w:t>
       </w:r>
     </w:p>
     <w:p>
@@ -393,11 +425,7 @@
     <w:p>
       <w:pPr>
         <w:pStyle w:val="Normal"/>
-        <w:rPr>
-          <w:rFonts w:ascii="Open Sans" w:hAnsi="Open Sans"/>
-          <w:sz w:val="28"/>
-          <w:szCs w:val="28"/>
-        </w:rPr>
+        <w:rPr/>
       </w:pPr>
       <w:r>
         <w:rPr>
@@ -415,6 +443,7 @@
       <w:pgNumType w:fmt="decimal"/>
       <w:formProt w:val="false"/>
       <w:textDirection w:val="lrTb"/>
+      <w:docGrid w:type="default" w:linePitch="240" w:charSpace="4294961151"/>
     </w:sectPr>
   </w:body>
 </w:document>
@@ -426,7 +455,6 @@
     <w:rPrDefault>
       <w:rPr>
         <w:rFonts w:ascii="Liberation Serif" w:hAnsi="Liberation Serif" w:eastAsia="SimSun" w:cs="Lucida Sans"/>
-        <w:sz w:val="24"/>
         <w:szCs w:val="24"/>
         <w:lang w:val="se-NO" w:eastAsia="zh-CN" w:bidi="hi-IN"/>
       </w:rPr>
@@ -440,10 +468,12 @@
     <w:qFormat/>
     <w:pPr>
       <w:widowControl w:val="false"/>
+      <w:bidi w:val="0"/>
+      <w:jc w:val="left"/>
     </w:pPr>
     <w:rPr>
       <w:rFonts w:ascii="Liberation Serif" w:hAnsi="Liberation Serif" w:eastAsia="SimSun" w:cs="Lucida Sans"/>
-      <w:color w:val="auto"/>
+      <w:color w:val="00000A"/>
       <w:sz w:val="24"/>
       <w:szCs w:val="24"/>
       <w:lang w:val="se-NO" w:eastAsia="zh-CN" w:bidi="hi-IN"/>

</xml_diff>